<commit_message>
updated the Services Performed.
</commit_message>
<xml_diff>
--- a/src/main/resources/fieldservicespdf/requestedquoteresponse.docx
+++ b/src/main/resources/fieldservicespdf/requestedquoteresponse.docx
@@ -7,7 +7,7 @@
         <w:tabs>
           <w:tab w:val="left" w:pos="5397"/>
         </w:tabs>
-        <w:jc w:val="right"/>
+        <w:jc w:val="center"/>
       </w:pPr>
       <w:r>
         <w:rPr>
@@ -63,9 +63,6 @@
             </a:graphic>
           </wp:inline>
         </w:drawing>
-      </w:r>
-      <w:r>
-        <w:tab/>
       </w:r>
     </w:p>
     <w:p>
@@ -366,6 +363,8 @@
                 <w:szCs w:val="18"/>
               </w:rPr>
             </w:pPr>
+            <w:bookmarkStart w:id="0" w:name="_GoBack"/>
+            <w:bookmarkEnd w:id="0"/>
           </w:p>
         </w:tc>
         <w:tc>
@@ -3439,16 +3438,6 @@
     </w:tbl>
     <w:p>
       <w:pPr>
-        <w:cnfStyle w:val="101000000000" w:firstRow="1" w:lastRow="0" w:firstColumn="1" w:lastColumn="0" w:oddVBand="0" w:evenVBand="0" w:oddHBand="0" w:evenHBand="0" w:firstRowFirstColumn="0" w:firstRowLastColumn="0" w:lastRowFirstColumn="0" w:lastRowLastColumn="0"/>
-        <w:rPr>
-          <w:sz w:val="20"/>
-          <w:szCs w:val="20"/>
-        </w:rPr>
-      </w:pPr>
-    </w:p>
-    <w:p>
-      <w:pPr>
-        <w:cnfStyle w:val="101000000000" w:firstRow="1" w:lastRow="0" w:firstColumn="1" w:lastColumn="0" w:oddVBand="0" w:evenVBand="0" w:oddHBand="0" w:evenHBand="0" w:firstRowFirstColumn="0" w:firstRowLastColumn="0" w:lastRowFirstColumn="0" w:lastRowLastColumn="0"/>
         <w:rPr>
           <w:b/>
           <w:sz w:val="20"/>
@@ -3463,148 +3452,134 @@
         <w:t>I accept this quotation and wish to proceed:</w:t>
       </w:r>
     </w:p>
-    <w:tbl>
-      <w:tblPr>
-        <w:tblStyle w:val="TableGridLight"/>
-        <w:tblpPr w:leftFromText="180" w:rightFromText="180" w:vertAnchor="text" w:horzAnchor="margin" w:tblpY="121"/>
-        <w:tblW w:w="8720" w:type="dxa"/>
-        <w:tblBorders>
-          <w:top w:val="none" w:sz="0" w:space="0" w:color="auto"/>
-          <w:left w:val="none" w:sz="0" w:space="0" w:color="auto"/>
-          <w:bottom w:val="none" w:sz="0" w:space="0" w:color="auto"/>
-          <w:right w:val="none" w:sz="0" w:space="0" w:color="auto"/>
-          <w:insideH w:val="none" w:sz="0" w:space="0" w:color="auto"/>
-          <w:insideV w:val="none" w:sz="0" w:space="0" w:color="auto"/>
-        </w:tblBorders>
-        <w:tblLayout w:type="fixed"/>
-        <w:tblLook w:val="04A0" w:firstRow="1" w:lastRow="0" w:firstColumn="1" w:lastColumn="0" w:noHBand="0" w:noVBand="1"/>
-      </w:tblPr>
-      <w:tblGrid>
-        <w:gridCol w:w="4310"/>
-        <w:gridCol w:w="4410"/>
-      </w:tblGrid>
-      <w:tr>
-        <w:trPr>
-          <w:trHeight w:val="720"/>
-        </w:trPr>
-        <w:tc>
-          <w:tcPr>
-            <w:tcW w:w="4310" w:type="dxa"/>
-          </w:tcPr>
-          <w:p>
-            <w:pPr>
-              <w:jc w:val="both"/>
-              <w:rPr>
-                <w:rFonts w:cstheme="minorHAnsi"/>
-                <w:sz w:val="18"/>
-                <w:szCs w:val="18"/>
-              </w:rPr>
-            </w:pPr>
-            <w:r>
-              <w:rPr>
-                <w:b/>
-              </w:rPr>
-              <w:t>Name</w:t>
-            </w:r>
-            <w:r>
-              <w:t>:</w:t>
-            </w:r>
-            <w:r>
-              <w:tab/>
-              <w:t>_____________________________</w:t>
-            </w:r>
-          </w:p>
-        </w:tc>
-        <w:tc>
-          <w:tcPr>
-            <w:tcW w:w="4410" w:type="dxa"/>
-          </w:tcPr>
-          <w:p>
-            <w:pPr>
-              <w:rPr>
-                <w:rFonts w:eastAsia="Times New Roman" w:cstheme="minorHAnsi"/>
-                <w:sz w:val="18"/>
-                <w:szCs w:val="18"/>
-                <w:lang w:eastAsia="en-ZA"/>
-              </w:rPr>
-            </w:pPr>
-            <w:r>
-              <w:rPr>
-                <w:b/>
-              </w:rPr>
-              <w:t>Company</w:t>
-            </w:r>
-            <w:r>
-              <w:t xml:space="preserve">  ____________________________</w:t>
-            </w:r>
-          </w:p>
-        </w:tc>
-      </w:tr>
-      <w:tr>
-        <w:tc>
-          <w:tcPr>
-            <w:tcW w:w="4310" w:type="dxa"/>
-          </w:tcPr>
-          <w:p>
-            <w:pPr>
-              <w:jc w:val="both"/>
-              <w:rPr>
-                <w:rFonts w:cstheme="minorHAnsi"/>
-                <w:sz w:val="18"/>
-                <w:szCs w:val="18"/>
-              </w:rPr>
-            </w:pPr>
-            <w:r>
-              <w:rPr>
-                <w:b/>
-              </w:rPr>
-              <w:t>Signature</w:t>
-            </w:r>
-            <w:r>
-              <w:t>: ___________________________</w:t>
-            </w:r>
-          </w:p>
-        </w:tc>
-        <w:tc>
-          <w:tcPr>
-            <w:tcW w:w="4410" w:type="dxa"/>
-          </w:tcPr>
-          <w:p>
-            <w:pPr>
-              <w:jc w:val="both"/>
-            </w:pPr>
-            <w:r>
-              <w:rPr>
-                <w:b/>
-              </w:rPr>
-              <w:t xml:space="preserve"> Date</w:t>
-            </w:r>
-            <w:r>
-              <w:t xml:space="preserve">      ____________________________</w:t>
-            </w:r>
-          </w:p>
-          <w:p>
-            <w:pPr>
-              <w:jc w:val="center"/>
-              <w:rPr>
-                <w:rFonts w:eastAsia="Times New Roman" w:cstheme="minorHAnsi"/>
-                <w:sz w:val="18"/>
-                <w:szCs w:val="18"/>
-                <w:lang w:eastAsia="en-ZA"/>
-              </w:rPr>
-            </w:pPr>
-          </w:p>
-        </w:tc>
-      </w:tr>
-    </w:tbl>
     <w:p>
       <w:pPr>
         <w:spacing w:line="240" w:lineRule="auto"/>
         <w:rPr>
-          <w:sz w:val="2"/>
+          <w:sz w:val="20"/>
           <w:szCs w:val="20"/>
         </w:rPr>
       </w:pPr>
+      <w:r>
+        <w:rPr>
+          <w:b/>
+          <w:sz w:val="20"/>
+          <w:szCs w:val="20"/>
+        </w:rPr>
+        <w:t>Name:</w:t>
+      </w:r>
+      <w:r>
+        <w:rPr>
+          <w:b/>
+          <w:sz w:val="20"/>
+          <w:szCs w:val="20"/>
+        </w:rPr>
+        <w:t xml:space="preserve"> </w:t>
+      </w:r>
+      <w:r>
+        <w:rPr>
+          <w:sz w:val="20"/>
+          <w:szCs w:val="20"/>
+        </w:rPr>
+        <w:t>___________________________________________________________</w:t>
+      </w:r>
+    </w:p>
+    <w:p>
+      <w:pPr>
+        <w:spacing w:line="240" w:lineRule="auto"/>
+        <w:rPr>
+          <w:b/>
+          <w:sz w:val="20"/>
+          <w:szCs w:val="20"/>
+        </w:rPr>
+      </w:pPr>
+      <w:r>
+        <w:rPr>
+          <w:b/>
+          <w:sz w:val="20"/>
+          <w:szCs w:val="20"/>
+        </w:rPr>
+        <w:t>Company:</w:t>
+      </w:r>
+      <w:r>
+        <w:rPr>
+          <w:b/>
+          <w:sz w:val="20"/>
+          <w:szCs w:val="20"/>
+        </w:rPr>
+        <w:t xml:space="preserve"> </w:t>
+      </w:r>
+      <w:r>
+        <w:rPr>
+          <w:sz w:val="20"/>
+          <w:szCs w:val="20"/>
+        </w:rPr>
+        <w:t>________________________________________________________</w:t>
+      </w:r>
+    </w:p>
+    <w:p>
+      <w:pPr>
+        <w:spacing w:line="240" w:lineRule="auto"/>
+        <w:rPr>
+          <w:sz w:val="20"/>
+          <w:szCs w:val="20"/>
+        </w:rPr>
+      </w:pPr>
+      <w:r>
+        <w:rPr>
+          <w:b/>
+          <w:sz w:val="20"/>
+          <w:szCs w:val="20"/>
+        </w:rPr>
+        <w:t>Signature:</w:t>
+      </w:r>
+      <w:r>
+        <w:rPr>
+          <w:b/>
+          <w:sz w:val="20"/>
+          <w:szCs w:val="20"/>
+        </w:rPr>
+        <w:t xml:space="preserve"> </w:t>
+      </w:r>
+      <w:r>
+        <w:rPr>
+          <w:sz w:val="20"/>
+          <w:szCs w:val="20"/>
+        </w:rPr>
+        <w:t>________________________________________________________</w:t>
+      </w:r>
+    </w:p>
+    <w:p>
+      <w:pPr>
+        <w:spacing w:line="240" w:lineRule="auto"/>
+        <w:rPr>
+          <w:sz w:val="20"/>
+          <w:szCs w:val="20"/>
+        </w:rPr>
+      </w:pPr>
+      <w:r>
+        <w:rPr>
+          <w:b/>
+          <w:sz w:val="20"/>
+          <w:szCs w:val="20"/>
+        </w:rPr>
+        <w:t>Date:</w:t>
+      </w:r>
+      <w:r>
+        <w:rPr>
+          <w:b/>
+          <w:sz w:val="20"/>
+          <w:szCs w:val="20"/>
+        </w:rPr>
+        <w:t xml:space="preserve"> </w:t>
+      </w:r>
+      <w:r>
+        <w:rPr>
+          <w:sz w:val="20"/>
+          <w:szCs w:val="20"/>
+        </w:rPr>
+        <w:t>____________________________________________________________</w:t>
+      </w:r>
     </w:p>
     <w:p>
       <w:pPr>
@@ -3623,8 +3598,6 @@
           <w:szCs w:val="20"/>
         </w:rPr>
       </w:pPr>
-      <w:bookmarkStart w:id="0" w:name="_GoBack"/>
-      <w:bookmarkEnd w:id="0"/>
     </w:p>
     <w:sectPr>
       <w:footerReference w:type="default" r:id="rId9"/>
@@ -4821,7 +4794,7 @@
 </file>
 
 <file path=customXml/itemProps1.xml><?xml version="1.0" encoding="utf-8"?>
-<ds:datastoreItem xmlns:ds="http://schemas.openxmlformats.org/officeDocument/2006/customXml" ds:itemID="{F2C7FA10-8717-4EF7-A940-A519DEF835CD}">
+<ds:datastoreItem xmlns:ds="http://schemas.openxmlformats.org/officeDocument/2006/customXml" ds:itemID="{D24F8C74-A53D-4C0D-985B-01FA9E28C563}">
   <ds:schemaRefs>
     <ds:schemaRef ds:uri="http://schemas.openxmlformats.org/officeDocument/2006/bibliography"/>
   </ds:schemaRefs>

</xml_diff>

<commit_message>
updated Follow up for Quote Request under Field Services.
</commit_message>
<xml_diff>
--- a/src/main/resources/fieldservicespdf/requestedquoteresponse.docx
+++ b/src/main/resources/fieldservicespdf/requestedquoteresponse.docx
@@ -3,23 +3,22 @@
 <w:document xmlns:wpc="http://schemas.microsoft.com/office/word/2010/wordprocessingCanvas" xmlns:mc="http://schemas.openxmlformats.org/markup-compatibility/2006" xmlns:o="urn:schemas-microsoft-com:office:office" xmlns:r="http://schemas.openxmlformats.org/officeDocument/2006/relationships" xmlns:m="http://schemas.openxmlformats.org/officeDocument/2006/math" xmlns:v="urn:schemas-microsoft-com:vml" xmlns:wp14="http://schemas.microsoft.com/office/word/2010/wordprocessingDrawing" xmlns:wp="http://schemas.openxmlformats.org/drawingml/2006/wordprocessingDrawing" xmlns:w10="urn:schemas-microsoft-com:office:word" xmlns:w="http://schemas.openxmlformats.org/wordprocessingml/2006/main" xmlns:w14="http://schemas.microsoft.com/office/word/2010/wordml" xmlns:w15="http://schemas.microsoft.com/office/word/2012/wordml" xmlns:wpg="http://schemas.microsoft.com/office/word/2010/wordprocessingGroup" xmlns:wpi="http://schemas.microsoft.com/office/word/2010/wordprocessingInk" xmlns:wne="http://schemas.microsoft.com/office/word/2006/wordml" xmlns:wps="http://schemas.microsoft.com/office/word/2010/wordprocessingShape" mc:Ignorable="w14 w15 wp14">
   <w:body>
     <w:p>
+      <w:pPr>
+        <w:tabs>
+          <w:tab w:val="left" w:pos="5397"/>
+        </w:tabs>
+        <w:jc w:val="right"/>
+      </w:pPr>
       <w:r>
         <w:rPr>
           <w:noProof/>
+          <w:u w:val="single"/>
           <w:lang w:val="en-US"/>
         </w:rPr>
         <w:drawing>
-          <wp:anchor distT="0" distB="0" distL="114300" distR="114300" simplePos="0" relativeHeight="251658240" behindDoc="1" locked="0" layoutInCell="1" allowOverlap="0">
-            <wp:simplePos x="0" y="0"/>
-            <wp:positionH relativeFrom="margin">
-              <wp:align>right</wp:align>
-            </wp:positionH>
-            <wp:positionV relativeFrom="page">
-              <wp:posOffset>230975</wp:posOffset>
-            </wp:positionV>
+          <wp:inline distT="0" distB="0" distL="0" distR="0">
             <wp:extent cx="4752643" cy="1098024"/>
             <wp:effectExtent l="0" t="0" r="0" b="6985"/>
-            <wp:wrapNone/>
             <wp:docPr id="2" name="Picture 2" descr="MTH HEADER B&amp;W.jpg"/>
             <wp:cNvGraphicFramePr>
               <a:graphicFrameLocks xmlns:a="http://schemas.openxmlformats.org/drawingml/2006/main" noChangeAspect="1"/>
@@ -62,22 +61,12 @@
                 </pic:pic>
               </a:graphicData>
             </a:graphic>
-            <wp14:sizeRelH relativeFrom="page">
-              <wp14:pctWidth>0</wp14:pctWidth>
-            </wp14:sizeRelH>
-            <wp14:sizeRelV relativeFrom="page">
-              <wp14:pctHeight>0</wp14:pctHeight>
-            </wp14:sizeRelV>
-          </wp:anchor>
+          </wp:inline>
         </w:drawing>
       </w:r>
-    </w:p>
-    <w:p>
-      <w:pPr>
-        <w:pBdr>
-          <w:bottom w:val="single" w:sz="4" w:space="0" w:color="auto"/>
-        </w:pBdr>
-      </w:pPr>
+      <w:r>
+        <w:tab/>
+      </w:r>
     </w:p>
     <w:p>
       <w:pPr>
@@ -1163,8 +1152,15 @@
         </w:tc>
       </w:tr>
     </w:tbl>
-    <w:p/>
     <w:p>
+      <w:pPr>
+        <w:spacing w:line="240" w:lineRule="auto"/>
+      </w:pPr>
+    </w:p>
+    <w:p>
+      <w:pPr>
+        <w:spacing w:line="240" w:lineRule="auto"/>
+      </w:pPr>
       <w:r>
         <w:rPr>
           <w:b/>
@@ -1575,7 +1571,15 @@
                 <w:sz w:val="18"/>
                 <w:szCs w:val="18"/>
               </w:rPr>
-              <w:t xml:space="preserve">Model: </w:t>
+              <w:t>Model:</w:t>
+            </w:r>
+            <w:r>
+              <w:rPr>
+                <w:rFonts w:cstheme="minorHAnsi"/>
+                <w:sz w:val="18"/>
+                <w:szCs w:val="18"/>
+              </w:rPr>
+              <w:t xml:space="preserve"> </w:t>
             </w:r>
             <w:r>
               <w:rPr>
@@ -1591,6 +1595,55 @@
                 <w:sz w:val="18"/>
                 <w:szCs w:val="18"/>
               </w:rPr>
+              <w:instrText xml:space="preserve"> MERGEFIELD  #if($quote.toiletsRequired2)  \* MERGEFORMAT </w:instrText>
+            </w:r>
+            <w:r>
+              <w:rPr>
+                <w:rFonts w:cstheme="minorHAnsi"/>
+                <w:sz w:val="18"/>
+                <w:szCs w:val="18"/>
+              </w:rPr>
+              <w:fldChar w:fldCharType="separate"/>
+            </w:r>
+            <w:r>
+              <w:rPr>
+                <w:rFonts w:cstheme="minorHAnsi"/>
+                <w:noProof/>
+                <w:sz w:val="18"/>
+                <w:szCs w:val="18"/>
+              </w:rPr>
+              <w:t>«#if($quote.toiletsRequired2)»</w:t>
+            </w:r>
+            <w:r>
+              <w:rPr>
+                <w:rFonts w:cstheme="minorHAnsi"/>
+                <w:sz w:val="18"/>
+                <w:szCs w:val="18"/>
+              </w:rPr>
+              <w:fldChar w:fldCharType="end"/>
+            </w:r>
+            <w:r>
+              <w:rPr>
+                <w:rFonts w:cstheme="minorHAnsi"/>
+                <w:sz w:val="18"/>
+                <w:szCs w:val="18"/>
+              </w:rPr>
+              <w:t xml:space="preserve"> </w:t>
+            </w:r>
+            <w:r>
+              <w:rPr>
+                <w:rFonts w:cstheme="minorHAnsi"/>
+                <w:sz w:val="18"/>
+                <w:szCs w:val="18"/>
+              </w:rPr>
+              <w:fldChar w:fldCharType="begin"/>
+            </w:r>
+            <w:r>
+              <w:rPr>
+                <w:rFonts w:cstheme="minorHAnsi"/>
+                <w:sz w:val="18"/>
+                <w:szCs w:val="18"/>
+              </w:rPr>
               <w:instrText xml:space="preserve"> MERGEFIELD  $quote.toiletsRequired2  \* MERGEFORMAT </w:instrText>
             </w:r>
             <w:r>
@@ -1609,6 +1662,129 @@
                 <w:szCs w:val="18"/>
               </w:rPr>
               <w:t>«$quote.toiletsRequired2»</w:t>
+            </w:r>
+            <w:r>
+              <w:rPr>
+                <w:rFonts w:cstheme="minorHAnsi"/>
+                <w:sz w:val="18"/>
+                <w:szCs w:val="18"/>
+              </w:rPr>
+              <w:fldChar w:fldCharType="end"/>
+            </w:r>
+            <w:r>
+              <w:rPr>
+                <w:rFonts w:cstheme="minorHAnsi"/>
+                <w:sz w:val="18"/>
+                <w:szCs w:val="18"/>
+              </w:rPr>
+              <w:fldChar w:fldCharType="begin"/>
+            </w:r>
+            <w:r>
+              <w:rPr>
+                <w:rFonts w:cstheme="minorHAnsi"/>
+                <w:sz w:val="18"/>
+                <w:szCs w:val="18"/>
+              </w:rPr>
+              <w:instrText xml:space="preserve"> MERGEFIELD  #else  \* MERGEFORMAT </w:instrText>
+            </w:r>
+            <w:r>
+              <w:rPr>
+                <w:rFonts w:cstheme="minorHAnsi"/>
+                <w:sz w:val="18"/>
+                <w:szCs w:val="18"/>
+              </w:rPr>
+              <w:fldChar w:fldCharType="separate"/>
+            </w:r>
+            <w:r>
+              <w:rPr>
+                <w:rFonts w:cstheme="minorHAnsi"/>
+                <w:noProof/>
+                <w:sz w:val="18"/>
+                <w:szCs w:val="18"/>
+              </w:rPr>
+              <w:t>«#else»</w:t>
+            </w:r>
+            <w:r>
+              <w:rPr>
+                <w:rFonts w:cstheme="minorHAnsi"/>
+                <w:sz w:val="18"/>
+                <w:szCs w:val="18"/>
+              </w:rPr>
+              <w:fldChar w:fldCharType="end"/>
+            </w:r>
+            <w:r>
+              <w:rPr>
+                <w:rFonts w:cstheme="minorHAnsi"/>
+                <w:sz w:val="18"/>
+                <w:szCs w:val="18"/>
+              </w:rPr>
+              <w:fldChar w:fldCharType="begin"/>
+            </w:r>
+            <w:r>
+              <w:rPr>
+                <w:rFonts w:cstheme="minorHAnsi"/>
+                <w:sz w:val="18"/>
+                <w:szCs w:val="18"/>
+              </w:rPr>
+              <w:instrText xml:space="preserve"> MERGEFIELD  -  \* MERGEFORMAT </w:instrText>
+            </w:r>
+            <w:r>
+              <w:rPr>
+                <w:rFonts w:cstheme="minorHAnsi"/>
+                <w:sz w:val="18"/>
+                <w:szCs w:val="18"/>
+              </w:rPr>
+              <w:fldChar w:fldCharType="separate"/>
+            </w:r>
+            <w:r>
+              <w:rPr>
+                <w:rFonts w:cstheme="minorHAnsi"/>
+                <w:noProof/>
+                <w:sz w:val="18"/>
+                <w:szCs w:val="18"/>
+              </w:rPr>
+              <w:t>«-»</w:t>
+            </w:r>
+            <w:r>
+              <w:rPr>
+                <w:rFonts w:cstheme="minorHAnsi"/>
+                <w:sz w:val="18"/>
+                <w:szCs w:val="18"/>
+              </w:rPr>
+              <w:fldChar w:fldCharType="end"/>
+            </w:r>
+            <w:r>
+              <w:rPr>
+                <w:rFonts w:cstheme="minorHAnsi"/>
+                <w:sz w:val="18"/>
+                <w:szCs w:val="18"/>
+              </w:rPr>
+              <w:fldChar w:fldCharType="begin"/>
+            </w:r>
+            <w:r>
+              <w:rPr>
+                <w:rFonts w:cstheme="minorHAnsi"/>
+                <w:sz w:val="18"/>
+                <w:szCs w:val="18"/>
+              </w:rPr>
+              <w:instrText xml:space="preserve"> MERGEFIELD  #end  \* MERGEFORMAT </w:instrText>
+            </w:r>
+            <w:r>
+              <w:rPr>
+                <w:rFonts w:cstheme="minorHAnsi"/>
+                <w:sz w:val="18"/>
+                <w:szCs w:val="18"/>
+              </w:rPr>
+              <w:fldChar w:fldCharType="separate"/>
+            </w:r>
+            <w:r>
+              <w:rPr>
+                <w:rFonts w:cstheme="minorHAnsi"/>
+                <w:noProof/>
+                <w:sz w:val="18"/>
+                <w:szCs w:val="18"/>
+              </w:rPr>
+              <w:t>«#end»</w:t>
             </w:r>
             <w:r>
               <w:rPr>
@@ -1661,6 +1837,55 @@
                 <w:sz w:val="18"/>
                 <w:szCs w:val="18"/>
               </w:rPr>
+              <w:instrText xml:space="preserve"> MERGEFIELD  #if($quote.toiletsRequired2)  \* MERGEFORMAT </w:instrText>
+            </w:r>
+            <w:r>
+              <w:rPr>
+                <w:rFonts w:cstheme="minorHAnsi"/>
+                <w:sz w:val="18"/>
+                <w:szCs w:val="18"/>
+              </w:rPr>
+              <w:fldChar w:fldCharType="separate"/>
+            </w:r>
+            <w:r>
+              <w:rPr>
+                <w:rFonts w:cstheme="minorHAnsi"/>
+                <w:noProof/>
+                <w:sz w:val="18"/>
+                <w:szCs w:val="18"/>
+              </w:rPr>
+              <w:t>«#if($quote.toiletsRequired2)»</w:t>
+            </w:r>
+            <w:r>
+              <w:rPr>
+                <w:rFonts w:cstheme="minorHAnsi"/>
+                <w:sz w:val="18"/>
+                <w:szCs w:val="18"/>
+              </w:rPr>
+              <w:fldChar w:fldCharType="end"/>
+            </w:r>
+            <w:r>
+              <w:rPr>
+                <w:rFonts w:cstheme="minorHAnsi"/>
+                <w:sz w:val="18"/>
+                <w:szCs w:val="18"/>
+              </w:rPr>
+              <w:t xml:space="preserve"> </w:t>
+            </w:r>
+            <w:r>
+              <w:rPr>
+                <w:rFonts w:cstheme="minorHAnsi"/>
+                <w:sz w:val="18"/>
+                <w:szCs w:val="18"/>
+              </w:rPr>
+              <w:fldChar w:fldCharType="begin"/>
+            </w:r>
+            <w:r>
+              <w:rPr>
+                <w:rFonts w:cstheme="minorHAnsi"/>
+                <w:sz w:val="18"/>
+                <w:szCs w:val="18"/>
+              </w:rPr>
               <w:instrText xml:space="preserve"> MERGEFIELD  $quote.quantityRequired2  \* MERGEFORMAT </w:instrText>
             </w:r>
             <w:r>
@@ -1679,6 +1904,131 @@
                 <w:szCs w:val="18"/>
               </w:rPr>
               <w:t>«$quote.quantityRequired2»</w:t>
+            </w:r>
+            <w:r>
+              <w:rPr>
+                <w:rFonts w:cstheme="minorHAnsi"/>
+                <w:sz w:val="18"/>
+                <w:szCs w:val="18"/>
+              </w:rPr>
+              <w:fldChar w:fldCharType="end"/>
+            </w:r>
+            <w:bookmarkStart w:id="0" w:name="_GoBack"/>
+            <w:bookmarkEnd w:id="0"/>
+            <w:r>
+              <w:rPr>
+                <w:rFonts w:cstheme="minorHAnsi"/>
+                <w:sz w:val="18"/>
+                <w:szCs w:val="18"/>
+              </w:rPr>
+              <w:fldChar w:fldCharType="begin"/>
+            </w:r>
+            <w:r>
+              <w:rPr>
+                <w:rFonts w:cstheme="minorHAnsi"/>
+                <w:sz w:val="18"/>
+                <w:szCs w:val="18"/>
+              </w:rPr>
+              <w:instrText xml:space="preserve"> MERGEFIELD  #else  \* MERGEFORMAT </w:instrText>
+            </w:r>
+            <w:r>
+              <w:rPr>
+                <w:rFonts w:cstheme="minorHAnsi"/>
+                <w:sz w:val="18"/>
+                <w:szCs w:val="18"/>
+              </w:rPr>
+              <w:fldChar w:fldCharType="separate"/>
+            </w:r>
+            <w:r>
+              <w:rPr>
+                <w:rFonts w:cstheme="minorHAnsi"/>
+                <w:noProof/>
+                <w:sz w:val="18"/>
+                <w:szCs w:val="18"/>
+              </w:rPr>
+              <w:t>«#else»</w:t>
+            </w:r>
+            <w:r>
+              <w:rPr>
+                <w:rFonts w:cstheme="minorHAnsi"/>
+                <w:sz w:val="18"/>
+                <w:szCs w:val="18"/>
+              </w:rPr>
+              <w:fldChar w:fldCharType="end"/>
+            </w:r>
+            <w:r>
+              <w:rPr>
+                <w:rFonts w:cstheme="minorHAnsi"/>
+                <w:sz w:val="18"/>
+                <w:szCs w:val="18"/>
+              </w:rPr>
+              <w:fldChar w:fldCharType="begin"/>
+            </w:r>
+            <w:r>
+              <w:rPr>
+                <w:rFonts w:cstheme="minorHAnsi"/>
+                <w:sz w:val="18"/>
+                <w:szCs w:val="18"/>
+              </w:rPr>
+              <w:instrText xml:space="preserve"> MERGEFIELD  -  \* MERGEFORMAT </w:instrText>
+            </w:r>
+            <w:r>
+              <w:rPr>
+                <w:rFonts w:cstheme="minorHAnsi"/>
+                <w:sz w:val="18"/>
+                <w:szCs w:val="18"/>
+              </w:rPr>
+              <w:fldChar w:fldCharType="separate"/>
+            </w:r>
+            <w:r>
+              <w:rPr>
+                <w:rFonts w:cstheme="minorHAnsi"/>
+                <w:noProof/>
+                <w:sz w:val="18"/>
+                <w:szCs w:val="18"/>
+              </w:rPr>
+              <w:t>«-»</w:t>
+            </w:r>
+            <w:r>
+              <w:rPr>
+                <w:rFonts w:cstheme="minorHAnsi"/>
+                <w:sz w:val="18"/>
+                <w:szCs w:val="18"/>
+              </w:rPr>
+              <w:fldChar w:fldCharType="end"/>
+            </w:r>
+            <w:r>
+              <w:rPr>
+                <w:rFonts w:cstheme="minorHAnsi"/>
+                <w:sz w:val="18"/>
+                <w:szCs w:val="18"/>
+              </w:rPr>
+              <w:fldChar w:fldCharType="begin"/>
+            </w:r>
+            <w:r>
+              <w:rPr>
+                <w:rFonts w:cstheme="minorHAnsi"/>
+                <w:sz w:val="18"/>
+                <w:szCs w:val="18"/>
+              </w:rPr>
+              <w:instrText xml:space="preserve"> MERGEFIELD  #end  \* MERGEFORMAT </w:instrText>
+            </w:r>
+            <w:r>
+              <w:rPr>
+                <w:rFonts w:cstheme="minorHAnsi"/>
+                <w:sz w:val="18"/>
+                <w:szCs w:val="18"/>
+              </w:rPr>
+              <w:fldChar w:fldCharType="separate"/>
+            </w:r>
+            <w:r>
+              <w:rPr>
+                <w:rFonts w:cstheme="minorHAnsi"/>
+                <w:noProof/>
+                <w:sz w:val="18"/>
+                <w:szCs w:val="18"/>
+              </w:rPr>
+              <w:t>«#end»</w:t>
             </w:r>
             <w:r>
               <w:rPr>
@@ -1731,6 +2081,47 @@
                 <w:sz w:val="18"/>
                 <w:szCs w:val="18"/>
               </w:rPr>
+              <w:instrText xml:space="preserve"> MERGEFIELD  #if($quote.toiletsRequired2)  \* MERGEFORMAT </w:instrText>
+            </w:r>
+            <w:r>
+              <w:rPr>
+                <w:rFonts w:cstheme="minorHAnsi"/>
+                <w:sz w:val="18"/>
+                <w:szCs w:val="18"/>
+              </w:rPr>
+              <w:fldChar w:fldCharType="separate"/>
+            </w:r>
+            <w:r>
+              <w:rPr>
+                <w:rFonts w:cstheme="minorHAnsi"/>
+                <w:noProof/>
+                <w:sz w:val="18"/>
+                <w:szCs w:val="18"/>
+              </w:rPr>
+              <w:t>«#if($quote.toiletsRequired2)»</w:t>
+            </w:r>
+            <w:r>
+              <w:rPr>
+                <w:rFonts w:cstheme="minorHAnsi"/>
+                <w:sz w:val="18"/>
+                <w:szCs w:val="18"/>
+              </w:rPr>
+              <w:fldChar w:fldCharType="end"/>
+            </w:r>
+            <w:r>
+              <w:rPr>
+                <w:rFonts w:cstheme="minorHAnsi"/>
+                <w:sz w:val="18"/>
+                <w:szCs w:val="18"/>
+              </w:rPr>
+              <w:fldChar w:fldCharType="begin"/>
+            </w:r>
+            <w:r>
+              <w:rPr>
+                <w:rFonts w:cstheme="minorHAnsi"/>
+                <w:sz w:val="18"/>
+                <w:szCs w:val="18"/>
+              </w:rPr>
               <w:instrText xml:space="preserve"> MERGEFIELD  $quote.daysRental  \* MERGEFORMAT </w:instrText>
             </w:r>
             <w:r>
@@ -1749,6 +2140,129 @@
                 <w:szCs w:val="18"/>
               </w:rPr>
               <w:t>«$quote.daysRental»</w:t>
+            </w:r>
+            <w:r>
+              <w:rPr>
+                <w:rFonts w:cstheme="minorHAnsi"/>
+                <w:sz w:val="18"/>
+                <w:szCs w:val="18"/>
+              </w:rPr>
+              <w:fldChar w:fldCharType="end"/>
+            </w:r>
+            <w:r>
+              <w:rPr>
+                <w:rFonts w:cstheme="minorHAnsi"/>
+                <w:sz w:val="18"/>
+                <w:szCs w:val="18"/>
+              </w:rPr>
+              <w:fldChar w:fldCharType="begin"/>
+            </w:r>
+            <w:r>
+              <w:rPr>
+                <w:rFonts w:cstheme="minorHAnsi"/>
+                <w:sz w:val="18"/>
+                <w:szCs w:val="18"/>
+              </w:rPr>
+              <w:instrText xml:space="preserve"> MERGEFIELD  #else  \* MERGEFORMAT </w:instrText>
+            </w:r>
+            <w:r>
+              <w:rPr>
+                <w:rFonts w:cstheme="minorHAnsi"/>
+                <w:sz w:val="18"/>
+                <w:szCs w:val="18"/>
+              </w:rPr>
+              <w:fldChar w:fldCharType="separate"/>
+            </w:r>
+            <w:r>
+              <w:rPr>
+                <w:rFonts w:cstheme="minorHAnsi"/>
+                <w:noProof/>
+                <w:sz w:val="18"/>
+                <w:szCs w:val="18"/>
+              </w:rPr>
+              <w:t>«#else»</w:t>
+            </w:r>
+            <w:r>
+              <w:rPr>
+                <w:rFonts w:cstheme="minorHAnsi"/>
+                <w:sz w:val="18"/>
+                <w:szCs w:val="18"/>
+              </w:rPr>
+              <w:fldChar w:fldCharType="end"/>
+            </w:r>
+            <w:r>
+              <w:rPr>
+                <w:rFonts w:cstheme="minorHAnsi"/>
+                <w:sz w:val="18"/>
+                <w:szCs w:val="18"/>
+              </w:rPr>
+              <w:fldChar w:fldCharType="begin"/>
+            </w:r>
+            <w:r>
+              <w:rPr>
+                <w:rFonts w:cstheme="minorHAnsi"/>
+                <w:sz w:val="18"/>
+                <w:szCs w:val="18"/>
+              </w:rPr>
+              <w:instrText xml:space="preserve"> MERGEFIELD  -  \* MERGEFORMAT </w:instrText>
+            </w:r>
+            <w:r>
+              <w:rPr>
+                <w:rFonts w:cstheme="minorHAnsi"/>
+                <w:sz w:val="18"/>
+                <w:szCs w:val="18"/>
+              </w:rPr>
+              <w:fldChar w:fldCharType="separate"/>
+            </w:r>
+            <w:r>
+              <w:rPr>
+                <w:rFonts w:cstheme="minorHAnsi"/>
+                <w:noProof/>
+                <w:sz w:val="18"/>
+                <w:szCs w:val="18"/>
+              </w:rPr>
+              <w:t>«-»</w:t>
+            </w:r>
+            <w:r>
+              <w:rPr>
+                <w:rFonts w:cstheme="minorHAnsi"/>
+                <w:sz w:val="18"/>
+                <w:szCs w:val="18"/>
+              </w:rPr>
+              <w:fldChar w:fldCharType="end"/>
+            </w:r>
+            <w:r>
+              <w:rPr>
+                <w:rFonts w:cstheme="minorHAnsi"/>
+                <w:sz w:val="18"/>
+                <w:szCs w:val="18"/>
+              </w:rPr>
+              <w:fldChar w:fldCharType="begin"/>
+            </w:r>
+            <w:r>
+              <w:rPr>
+                <w:rFonts w:cstheme="minorHAnsi"/>
+                <w:sz w:val="18"/>
+                <w:szCs w:val="18"/>
+              </w:rPr>
+              <w:instrText xml:space="preserve"> MERGEFIELD  #end  \* MERGEFORMAT </w:instrText>
+            </w:r>
+            <w:r>
+              <w:rPr>
+                <w:rFonts w:cstheme="minorHAnsi"/>
+                <w:sz w:val="18"/>
+                <w:szCs w:val="18"/>
+              </w:rPr>
+              <w:fldChar w:fldCharType="separate"/>
+            </w:r>
+            <w:r>
+              <w:rPr>
+                <w:rFonts w:cstheme="minorHAnsi"/>
+                <w:noProof/>
+                <w:sz w:val="18"/>
+                <w:szCs w:val="18"/>
+              </w:rPr>
+              <w:t>«#end»</w:t>
             </w:r>
             <w:r>
               <w:rPr>
@@ -1793,7 +2307,15 @@
                 <w:sz w:val="18"/>
                 <w:szCs w:val="18"/>
               </w:rPr>
-              <w:t xml:space="preserve">Model: </w:t>
+              <w:t>Model:</w:t>
+            </w:r>
+            <w:r>
+              <w:rPr>
+                <w:rFonts w:cstheme="minorHAnsi"/>
+                <w:sz w:val="18"/>
+                <w:szCs w:val="18"/>
+              </w:rPr>
+              <w:t xml:space="preserve"> </w:t>
             </w:r>
             <w:r>
               <w:rPr>
@@ -1809,6 +2331,55 @@
                 <w:sz w:val="18"/>
                 <w:szCs w:val="18"/>
               </w:rPr>
+              <w:instrText xml:space="preserve"> MERGEFIELD  #if($quote.toiletsRequired3)  \* MERGEFORMAT </w:instrText>
+            </w:r>
+            <w:r>
+              <w:rPr>
+                <w:rFonts w:cstheme="minorHAnsi"/>
+                <w:sz w:val="18"/>
+                <w:szCs w:val="18"/>
+              </w:rPr>
+              <w:fldChar w:fldCharType="separate"/>
+            </w:r>
+            <w:r>
+              <w:rPr>
+                <w:rFonts w:cstheme="minorHAnsi"/>
+                <w:noProof/>
+                <w:sz w:val="18"/>
+                <w:szCs w:val="18"/>
+              </w:rPr>
+              <w:t>«#if($quote.toiletsRequired3)»</w:t>
+            </w:r>
+            <w:r>
+              <w:rPr>
+                <w:rFonts w:cstheme="minorHAnsi"/>
+                <w:sz w:val="18"/>
+                <w:szCs w:val="18"/>
+              </w:rPr>
+              <w:fldChar w:fldCharType="end"/>
+            </w:r>
+            <w:r>
+              <w:rPr>
+                <w:rFonts w:cstheme="minorHAnsi"/>
+                <w:sz w:val="18"/>
+                <w:szCs w:val="18"/>
+              </w:rPr>
+              <w:t xml:space="preserve"> </w:t>
+            </w:r>
+            <w:r>
+              <w:rPr>
+                <w:rFonts w:cstheme="minorHAnsi"/>
+                <w:sz w:val="18"/>
+                <w:szCs w:val="18"/>
+              </w:rPr>
+              <w:fldChar w:fldCharType="begin"/>
+            </w:r>
+            <w:r>
+              <w:rPr>
+                <w:rFonts w:cstheme="minorHAnsi"/>
+                <w:sz w:val="18"/>
+                <w:szCs w:val="18"/>
+              </w:rPr>
               <w:instrText xml:space="preserve"> MERGEFIELD  $quote.toiletsRequired3  \* MERGEFORMAT </w:instrText>
             </w:r>
             <w:r>
@@ -1827,6 +2398,129 @@
                 <w:szCs w:val="18"/>
               </w:rPr>
               <w:t>«$quote.toiletsRequired3»</w:t>
+            </w:r>
+            <w:r>
+              <w:rPr>
+                <w:rFonts w:cstheme="minorHAnsi"/>
+                <w:sz w:val="18"/>
+                <w:szCs w:val="18"/>
+              </w:rPr>
+              <w:fldChar w:fldCharType="end"/>
+            </w:r>
+            <w:r>
+              <w:rPr>
+                <w:rFonts w:cstheme="minorHAnsi"/>
+                <w:sz w:val="18"/>
+                <w:szCs w:val="18"/>
+              </w:rPr>
+              <w:fldChar w:fldCharType="begin"/>
+            </w:r>
+            <w:r>
+              <w:rPr>
+                <w:rFonts w:cstheme="minorHAnsi"/>
+                <w:sz w:val="18"/>
+                <w:szCs w:val="18"/>
+              </w:rPr>
+              <w:instrText xml:space="preserve"> MERGEFIELD  #else  \* MERGEFORMAT </w:instrText>
+            </w:r>
+            <w:r>
+              <w:rPr>
+                <w:rFonts w:cstheme="minorHAnsi"/>
+                <w:sz w:val="18"/>
+                <w:szCs w:val="18"/>
+              </w:rPr>
+              <w:fldChar w:fldCharType="separate"/>
+            </w:r>
+            <w:r>
+              <w:rPr>
+                <w:rFonts w:cstheme="minorHAnsi"/>
+                <w:noProof/>
+                <w:sz w:val="18"/>
+                <w:szCs w:val="18"/>
+              </w:rPr>
+              <w:t>«#else»</w:t>
+            </w:r>
+            <w:r>
+              <w:rPr>
+                <w:rFonts w:cstheme="minorHAnsi"/>
+                <w:sz w:val="18"/>
+                <w:szCs w:val="18"/>
+              </w:rPr>
+              <w:fldChar w:fldCharType="end"/>
+            </w:r>
+            <w:r>
+              <w:rPr>
+                <w:rFonts w:cstheme="minorHAnsi"/>
+                <w:sz w:val="18"/>
+                <w:szCs w:val="18"/>
+              </w:rPr>
+              <w:fldChar w:fldCharType="begin"/>
+            </w:r>
+            <w:r>
+              <w:rPr>
+                <w:rFonts w:cstheme="minorHAnsi"/>
+                <w:sz w:val="18"/>
+                <w:szCs w:val="18"/>
+              </w:rPr>
+              <w:instrText xml:space="preserve"> MERGEFIELD  -  \* MERGEFORMAT </w:instrText>
+            </w:r>
+            <w:r>
+              <w:rPr>
+                <w:rFonts w:cstheme="minorHAnsi"/>
+                <w:sz w:val="18"/>
+                <w:szCs w:val="18"/>
+              </w:rPr>
+              <w:fldChar w:fldCharType="separate"/>
+            </w:r>
+            <w:r>
+              <w:rPr>
+                <w:rFonts w:cstheme="minorHAnsi"/>
+                <w:noProof/>
+                <w:sz w:val="18"/>
+                <w:szCs w:val="18"/>
+              </w:rPr>
+              <w:t>«-»</w:t>
+            </w:r>
+            <w:r>
+              <w:rPr>
+                <w:rFonts w:cstheme="minorHAnsi"/>
+                <w:sz w:val="18"/>
+                <w:szCs w:val="18"/>
+              </w:rPr>
+              <w:fldChar w:fldCharType="end"/>
+            </w:r>
+            <w:r>
+              <w:rPr>
+                <w:rFonts w:cstheme="minorHAnsi"/>
+                <w:sz w:val="18"/>
+                <w:szCs w:val="18"/>
+              </w:rPr>
+              <w:fldChar w:fldCharType="begin"/>
+            </w:r>
+            <w:r>
+              <w:rPr>
+                <w:rFonts w:cstheme="minorHAnsi"/>
+                <w:sz w:val="18"/>
+                <w:szCs w:val="18"/>
+              </w:rPr>
+              <w:instrText xml:space="preserve"> MERGEFIELD  #end  \* MERGEFORMAT </w:instrText>
+            </w:r>
+            <w:r>
+              <w:rPr>
+                <w:rFonts w:cstheme="minorHAnsi"/>
+                <w:sz w:val="18"/>
+                <w:szCs w:val="18"/>
+              </w:rPr>
+              <w:fldChar w:fldCharType="separate"/>
+            </w:r>
+            <w:r>
+              <w:rPr>
+                <w:rFonts w:cstheme="minorHAnsi"/>
+                <w:noProof/>
+                <w:sz w:val="18"/>
+                <w:szCs w:val="18"/>
+              </w:rPr>
+              <w:t>«#end»</w:t>
             </w:r>
             <w:r>
               <w:rPr>
@@ -1879,6 +2573,55 @@
                 <w:sz w:val="18"/>
                 <w:szCs w:val="18"/>
               </w:rPr>
+              <w:instrText xml:space="preserve"> MERGEFIELD  #if($quote.toiletsRequired3)  \* MERGEFORMAT </w:instrText>
+            </w:r>
+            <w:r>
+              <w:rPr>
+                <w:rFonts w:cstheme="minorHAnsi"/>
+                <w:sz w:val="18"/>
+                <w:szCs w:val="18"/>
+              </w:rPr>
+              <w:fldChar w:fldCharType="separate"/>
+            </w:r>
+            <w:r>
+              <w:rPr>
+                <w:rFonts w:cstheme="minorHAnsi"/>
+                <w:noProof/>
+                <w:sz w:val="18"/>
+                <w:szCs w:val="18"/>
+              </w:rPr>
+              <w:t>«#if($quote.toiletsRequired3)»</w:t>
+            </w:r>
+            <w:r>
+              <w:rPr>
+                <w:rFonts w:cstheme="minorHAnsi"/>
+                <w:sz w:val="18"/>
+                <w:szCs w:val="18"/>
+              </w:rPr>
+              <w:fldChar w:fldCharType="end"/>
+            </w:r>
+            <w:r>
+              <w:rPr>
+                <w:rFonts w:cstheme="minorHAnsi"/>
+                <w:sz w:val="18"/>
+                <w:szCs w:val="18"/>
+              </w:rPr>
+              <w:t xml:space="preserve"> </w:t>
+            </w:r>
+            <w:r>
+              <w:rPr>
+                <w:rFonts w:cstheme="minorHAnsi"/>
+                <w:sz w:val="18"/>
+                <w:szCs w:val="18"/>
+              </w:rPr>
+              <w:fldChar w:fldCharType="begin"/>
+            </w:r>
+            <w:r>
+              <w:rPr>
+                <w:rFonts w:cstheme="minorHAnsi"/>
+                <w:sz w:val="18"/>
+                <w:szCs w:val="18"/>
+              </w:rPr>
               <w:instrText xml:space="preserve"> MERGEFIELD  $quote.quantityRequired3  \* MERGEFORMAT </w:instrText>
             </w:r>
             <w:r>
@@ -1897,6 +2640,129 @@
                 <w:szCs w:val="18"/>
               </w:rPr>
               <w:t>«$quote.quantityRequired3»</w:t>
+            </w:r>
+            <w:r>
+              <w:rPr>
+                <w:rFonts w:cstheme="minorHAnsi"/>
+                <w:sz w:val="18"/>
+                <w:szCs w:val="18"/>
+              </w:rPr>
+              <w:fldChar w:fldCharType="end"/>
+            </w:r>
+            <w:r>
+              <w:rPr>
+                <w:rFonts w:cstheme="minorHAnsi"/>
+                <w:sz w:val="18"/>
+                <w:szCs w:val="18"/>
+              </w:rPr>
+              <w:fldChar w:fldCharType="begin"/>
+            </w:r>
+            <w:r>
+              <w:rPr>
+                <w:rFonts w:cstheme="minorHAnsi"/>
+                <w:sz w:val="18"/>
+                <w:szCs w:val="18"/>
+              </w:rPr>
+              <w:instrText xml:space="preserve"> MERGEFIELD  #else  \* MERGEFORMAT </w:instrText>
+            </w:r>
+            <w:r>
+              <w:rPr>
+                <w:rFonts w:cstheme="minorHAnsi"/>
+                <w:sz w:val="18"/>
+                <w:szCs w:val="18"/>
+              </w:rPr>
+              <w:fldChar w:fldCharType="separate"/>
+            </w:r>
+            <w:r>
+              <w:rPr>
+                <w:rFonts w:cstheme="minorHAnsi"/>
+                <w:noProof/>
+                <w:sz w:val="18"/>
+                <w:szCs w:val="18"/>
+              </w:rPr>
+              <w:t>«#else»</w:t>
+            </w:r>
+            <w:r>
+              <w:rPr>
+                <w:rFonts w:cstheme="minorHAnsi"/>
+                <w:sz w:val="18"/>
+                <w:szCs w:val="18"/>
+              </w:rPr>
+              <w:fldChar w:fldCharType="end"/>
+            </w:r>
+            <w:r>
+              <w:rPr>
+                <w:rFonts w:cstheme="minorHAnsi"/>
+                <w:sz w:val="18"/>
+                <w:szCs w:val="18"/>
+              </w:rPr>
+              <w:fldChar w:fldCharType="begin"/>
+            </w:r>
+            <w:r>
+              <w:rPr>
+                <w:rFonts w:cstheme="minorHAnsi"/>
+                <w:sz w:val="18"/>
+                <w:szCs w:val="18"/>
+              </w:rPr>
+              <w:instrText xml:space="preserve"> MERGEFIELD  -  \* MERGEFORMAT </w:instrText>
+            </w:r>
+            <w:r>
+              <w:rPr>
+                <w:rFonts w:cstheme="minorHAnsi"/>
+                <w:sz w:val="18"/>
+                <w:szCs w:val="18"/>
+              </w:rPr>
+              <w:fldChar w:fldCharType="separate"/>
+            </w:r>
+            <w:r>
+              <w:rPr>
+                <w:rFonts w:cstheme="minorHAnsi"/>
+                <w:noProof/>
+                <w:sz w:val="18"/>
+                <w:szCs w:val="18"/>
+              </w:rPr>
+              <w:t>«-»</w:t>
+            </w:r>
+            <w:r>
+              <w:rPr>
+                <w:rFonts w:cstheme="minorHAnsi"/>
+                <w:sz w:val="18"/>
+                <w:szCs w:val="18"/>
+              </w:rPr>
+              <w:fldChar w:fldCharType="end"/>
+            </w:r>
+            <w:r>
+              <w:rPr>
+                <w:rFonts w:cstheme="minorHAnsi"/>
+                <w:sz w:val="18"/>
+                <w:szCs w:val="18"/>
+              </w:rPr>
+              <w:fldChar w:fldCharType="begin"/>
+            </w:r>
+            <w:r>
+              <w:rPr>
+                <w:rFonts w:cstheme="minorHAnsi"/>
+                <w:sz w:val="18"/>
+                <w:szCs w:val="18"/>
+              </w:rPr>
+              <w:instrText xml:space="preserve"> MERGEFIELD  #end  \* MERGEFORMAT </w:instrText>
+            </w:r>
+            <w:r>
+              <w:rPr>
+                <w:rFonts w:cstheme="minorHAnsi"/>
+                <w:sz w:val="18"/>
+                <w:szCs w:val="18"/>
+              </w:rPr>
+              <w:fldChar w:fldCharType="separate"/>
+            </w:r>
+            <w:r>
+              <w:rPr>
+                <w:rFonts w:cstheme="minorHAnsi"/>
+                <w:noProof/>
+                <w:sz w:val="18"/>
+                <w:szCs w:val="18"/>
+              </w:rPr>
+              <w:t>«#end»</w:t>
             </w:r>
             <w:r>
               <w:rPr>
@@ -1949,6 +2815,47 @@
                 <w:sz w:val="18"/>
                 <w:szCs w:val="18"/>
               </w:rPr>
+              <w:instrText xml:space="preserve"> MERGEFIELD  #if($quote.toiletsRequired3)  \* MERGEFORMAT </w:instrText>
+            </w:r>
+            <w:r>
+              <w:rPr>
+                <w:rFonts w:cstheme="minorHAnsi"/>
+                <w:sz w:val="18"/>
+                <w:szCs w:val="18"/>
+              </w:rPr>
+              <w:fldChar w:fldCharType="separate"/>
+            </w:r>
+            <w:r>
+              <w:rPr>
+                <w:rFonts w:cstheme="minorHAnsi"/>
+                <w:noProof/>
+                <w:sz w:val="18"/>
+                <w:szCs w:val="18"/>
+              </w:rPr>
+              <w:t>«#if($quote.toiletsRequired3)»</w:t>
+            </w:r>
+            <w:r>
+              <w:rPr>
+                <w:rFonts w:cstheme="minorHAnsi"/>
+                <w:sz w:val="18"/>
+                <w:szCs w:val="18"/>
+              </w:rPr>
+              <w:fldChar w:fldCharType="end"/>
+            </w:r>
+            <w:r>
+              <w:rPr>
+                <w:rFonts w:cstheme="minorHAnsi"/>
+                <w:sz w:val="18"/>
+                <w:szCs w:val="18"/>
+              </w:rPr>
+              <w:fldChar w:fldCharType="begin"/>
+            </w:r>
+            <w:r>
+              <w:rPr>
+                <w:rFonts w:cstheme="minorHAnsi"/>
+                <w:sz w:val="18"/>
+                <w:szCs w:val="18"/>
+              </w:rPr>
               <w:instrText xml:space="preserve"> MERGEFIELD  $quote.daysRental  \* MERGEFORMAT </w:instrText>
             </w:r>
             <w:r>
@@ -1967,6 +2874,129 @@
                 <w:szCs w:val="18"/>
               </w:rPr>
               <w:t>«$quote.daysRental»</w:t>
+            </w:r>
+            <w:r>
+              <w:rPr>
+                <w:rFonts w:cstheme="minorHAnsi"/>
+                <w:sz w:val="18"/>
+                <w:szCs w:val="18"/>
+              </w:rPr>
+              <w:fldChar w:fldCharType="end"/>
+            </w:r>
+            <w:r>
+              <w:rPr>
+                <w:rFonts w:cstheme="minorHAnsi"/>
+                <w:sz w:val="18"/>
+                <w:szCs w:val="18"/>
+              </w:rPr>
+              <w:fldChar w:fldCharType="begin"/>
+            </w:r>
+            <w:r>
+              <w:rPr>
+                <w:rFonts w:cstheme="minorHAnsi"/>
+                <w:sz w:val="18"/>
+                <w:szCs w:val="18"/>
+              </w:rPr>
+              <w:instrText xml:space="preserve"> MERGEFIELD  #else  \* MERGEFORMAT </w:instrText>
+            </w:r>
+            <w:r>
+              <w:rPr>
+                <w:rFonts w:cstheme="minorHAnsi"/>
+                <w:sz w:val="18"/>
+                <w:szCs w:val="18"/>
+              </w:rPr>
+              <w:fldChar w:fldCharType="separate"/>
+            </w:r>
+            <w:r>
+              <w:rPr>
+                <w:rFonts w:cstheme="minorHAnsi"/>
+                <w:noProof/>
+                <w:sz w:val="18"/>
+                <w:szCs w:val="18"/>
+              </w:rPr>
+              <w:t>«#else»</w:t>
+            </w:r>
+            <w:r>
+              <w:rPr>
+                <w:rFonts w:cstheme="minorHAnsi"/>
+                <w:sz w:val="18"/>
+                <w:szCs w:val="18"/>
+              </w:rPr>
+              <w:fldChar w:fldCharType="end"/>
+            </w:r>
+            <w:r>
+              <w:rPr>
+                <w:rFonts w:cstheme="minorHAnsi"/>
+                <w:sz w:val="18"/>
+                <w:szCs w:val="18"/>
+              </w:rPr>
+              <w:fldChar w:fldCharType="begin"/>
+            </w:r>
+            <w:r>
+              <w:rPr>
+                <w:rFonts w:cstheme="minorHAnsi"/>
+                <w:sz w:val="18"/>
+                <w:szCs w:val="18"/>
+              </w:rPr>
+              <w:instrText xml:space="preserve"> MERGEFIELD  -  \* MERGEFORMAT </w:instrText>
+            </w:r>
+            <w:r>
+              <w:rPr>
+                <w:rFonts w:cstheme="minorHAnsi"/>
+                <w:sz w:val="18"/>
+                <w:szCs w:val="18"/>
+              </w:rPr>
+              <w:fldChar w:fldCharType="separate"/>
+            </w:r>
+            <w:r>
+              <w:rPr>
+                <w:rFonts w:cstheme="minorHAnsi"/>
+                <w:noProof/>
+                <w:sz w:val="18"/>
+                <w:szCs w:val="18"/>
+              </w:rPr>
+              <w:t>«-»</w:t>
+            </w:r>
+            <w:r>
+              <w:rPr>
+                <w:rFonts w:cstheme="minorHAnsi"/>
+                <w:sz w:val="18"/>
+                <w:szCs w:val="18"/>
+              </w:rPr>
+              <w:fldChar w:fldCharType="end"/>
+            </w:r>
+            <w:r>
+              <w:rPr>
+                <w:rFonts w:cstheme="minorHAnsi"/>
+                <w:sz w:val="18"/>
+                <w:szCs w:val="18"/>
+              </w:rPr>
+              <w:fldChar w:fldCharType="begin"/>
+            </w:r>
+            <w:r>
+              <w:rPr>
+                <w:rFonts w:cstheme="minorHAnsi"/>
+                <w:sz w:val="18"/>
+                <w:szCs w:val="18"/>
+              </w:rPr>
+              <w:instrText xml:space="preserve"> MERGEFIELD  #end  \* MERGEFORMAT </w:instrText>
+            </w:r>
+            <w:r>
+              <w:rPr>
+                <w:rFonts w:cstheme="minorHAnsi"/>
+                <w:sz w:val="18"/>
+                <w:szCs w:val="18"/>
+              </w:rPr>
+              <w:fldChar w:fldCharType="separate"/>
+            </w:r>
+            <w:r>
+              <w:rPr>
+                <w:rFonts w:cstheme="minorHAnsi"/>
+                <w:noProof/>
+                <w:sz w:val="18"/>
+                <w:szCs w:val="18"/>
+              </w:rPr>
+              <w:t>«#end»</w:t>
             </w:r>
             <w:r>
               <w:rPr>
@@ -2418,6 +3448,7 @@
     </w:tbl>
     <w:p>
       <w:pPr>
+        <w:spacing w:line="240" w:lineRule="auto"/>
         <w:rPr>
           <w:b/>
           <w:sz w:val="20"/>
@@ -2426,31 +3457,67 @@
       </w:pPr>
     </w:p>
     <w:p>
+      <w:pPr>
+        <w:spacing w:line="240" w:lineRule="auto"/>
+        <w:rPr>
+          <w:sz w:val="20"/>
+          <w:szCs w:val="20"/>
+        </w:rPr>
+      </w:pPr>
+      <w:r>
+        <w:rPr>
+          <w:sz w:val="20"/>
+          <w:szCs w:val="20"/>
+        </w:rPr>
+        <w:t>I accept this quotation and wish to proceed:</w:t>
+      </w:r>
+    </w:p>
+    <w:p>
+      <w:pPr>
+        <w:spacing w:line="240" w:lineRule="auto"/>
+        <w:rPr>
+          <w:b/>
+          <w:sz w:val="20"/>
+          <w:szCs w:val="20"/>
+        </w:rPr>
+      </w:pPr>
+    </w:p>
+    <w:p>
+      <w:pPr>
+        <w:spacing w:line="240" w:lineRule="auto"/>
+      </w:pPr>
       <w:r>
         <w:t>Name:</w:t>
       </w:r>
       <w:r>
         <w:tab/>
-        <w:t>_______________________________</w:t>
+        <w:t xml:space="preserve">_____________________________    </w:t>
       </w:r>
       <w:r>
-        <w:tab/>
-        <w:t xml:space="preserve">      Company    _____________________________</w:t>
+        <w:t>Company    _____________________________</w:t>
       </w:r>
       <w:r>
         <w:t>_</w:t>
       </w:r>
-      <w:bookmarkStart w:id="0" w:name="_GoBack"/>
-      <w:bookmarkEnd w:id="0"/>
     </w:p>
-    <w:p/>
     <w:p>
+      <w:pPr>
+        <w:spacing w:line="240" w:lineRule="auto"/>
+      </w:pPr>
+    </w:p>
+    <w:p>
+      <w:pPr>
+        <w:spacing w:line="240" w:lineRule="auto"/>
+      </w:pPr>
       <w:r>
-        <w:t>Signature: _____________________________</w:t>
+        <w:lastRenderedPageBreak/>
+        <w:t>Signatur</w:t>
       </w:r>
       <w:r>
-        <w:tab/>
-        <w:t xml:space="preserve">      Date            _____________________________</w:t>
+        <w:t xml:space="preserve">e: ___________________________    </w:t>
+      </w:r>
+      <w:r>
+        <w:t>Date            _____________________________</w:t>
       </w:r>
       <w:r>
         <w:t>_</w:t>
@@ -3568,7 +4635,7 @@
 </file>
 
 <file path=customXml/itemProps1.xml><?xml version="1.0" encoding="utf-8"?>
-<ds:datastoreItem xmlns:ds="http://schemas.openxmlformats.org/officeDocument/2006/customXml" ds:itemID="{60B859C3-1950-4F0F-9872-561DF4629819}">
+<ds:datastoreItem xmlns:ds="http://schemas.openxmlformats.org/officeDocument/2006/customXml" ds:itemID="{ACFC22FE-A99F-48AD-9952-A75D169214C3}">
   <ds:schemaRefs>
     <ds:schemaRef ds:uri="http://schemas.openxmlformats.org/officeDocument/2006/bibliography"/>
   </ds:schemaRefs>

</xml_diff>

<commit_message>
updates to emailing forms and formatted requestquoteresponse.docx document.
</commit_message>
<xml_diff>
--- a/src/main/resources/fieldservicespdf/requestedquoteresponse.docx
+++ b/src/main/resources/fieldservicespdf/requestedquoteresponse.docx
@@ -1155,6 +1155,9 @@
     <w:p>
       <w:pPr>
         <w:spacing w:line="240" w:lineRule="auto"/>
+        <w:rPr>
+          <w:sz w:val="2"/>
+        </w:rPr>
       </w:pPr>
     </w:p>
     <w:p>
@@ -1913,8 +1916,6 @@
               </w:rPr>
               <w:fldChar w:fldCharType="end"/>
             </w:r>
-            <w:bookmarkStart w:id="0" w:name="_GoBack"/>
-            <w:bookmarkEnd w:id="0"/>
             <w:r>
               <w:rPr>
                 <w:rFonts w:cstheme="minorHAnsi"/>
@@ -3303,19 +3304,9 @@
     <w:p>
       <w:pPr>
         <w:rPr>
-          <w:b/>
-          <w:sz w:val="20"/>
-          <w:szCs w:val="20"/>
+          <w:sz w:val="2"/>
         </w:rPr>
       </w:pPr>
-      <w:r>
-        <w:rPr>
-          <w:b/>
-          <w:sz w:val="20"/>
-          <w:szCs w:val="20"/>
-        </w:rPr>
-        <w:tab/>
-      </w:r>
     </w:p>
     <w:tbl>
       <w:tblPr>
@@ -3324,16 +3315,16 @@
         <w:tblLook w:val="04A0" w:firstRow="1" w:lastRow="0" w:firstColumn="1" w:lastColumn="0" w:noHBand="0" w:noVBand="1"/>
       </w:tblPr>
       <w:tblGrid>
-        <w:gridCol w:w="6745"/>
-        <w:gridCol w:w="1890"/>
+        <w:gridCol w:w="6743"/>
+        <w:gridCol w:w="1887"/>
       </w:tblGrid>
       <w:tr>
         <w:trPr>
-          <w:trHeight w:val="701"/>
+          <w:trHeight w:val="683"/>
         </w:trPr>
         <w:tc>
           <w:tcPr>
-            <w:tcW w:w="6745" w:type="dxa"/>
+            <w:tcW w:w="6743" w:type="dxa"/>
             <w:tcBorders>
               <w:top w:val="nil"/>
               <w:left w:val="nil"/>
@@ -3370,7 +3361,7 @@
         </w:tc>
         <w:tc>
           <w:tcPr>
-            <w:tcW w:w="1890" w:type="dxa"/>
+            <w:tcW w:w="1887" w:type="dxa"/>
             <w:tcBorders>
               <w:left w:val="single" w:sz="4" w:space="0" w:color="auto"/>
             </w:tcBorders>
@@ -3450,78 +3441,91 @@
       <w:pPr>
         <w:spacing w:line="240" w:lineRule="auto"/>
         <w:rPr>
-          <w:b/>
-          <w:sz w:val="20"/>
+          <w:sz w:val="2"/>
           <w:szCs w:val="20"/>
         </w:rPr>
       </w:pPr>
     </w:p>
+    <w:tbl>
+      <w:tblPr>
+        <w:tblStyle w:val="PlainTable4"/>
+        <w:tblW w:w="0" w:type="auto"/>
+        <w:tblLook w:val="04A0" w:firstRow="1" w:lastRow="0" w:firstColumn="1" w:lastColumn="0" w:noHBand="0" w:noVBand="1"/>
+      </w:tblPr>
+      <w:tblGrid>
+        <w:gridCol w:w="8701"/>
+      </w:tblGrid>
+      <w:tr>
+        <w:trPr>
+          <w:cnfStyle w:val="100000000000" w:firstRow="1" w:lastRow="0" w:firstColumn="0" w:lastColumn="0" w:oddVBand="0" w:evenVBand="0" w:oddHBand="0" w:evenHBand="0" w:firstRowFirstColumn="0" w:firstRowLastColumn="0" w:lastRowFirstColumn="0" w:lastRowLastColumn="0"/>
+          <w:trHeight w:val="1747"/>
+        </w:trPr>
+        <w:tc>
+          <w:tcPr>
+            <w:cnfStyle w:val="001000000000" w:firstRow="0" w:lastRow="0" w:firstColumn="1" w:lastColumn="0" w:oddVBand="0" w:evenVBand="0" w:oddHBand="0" w:evenHBand="0" w:firstRowFirstColumn="0" w:firstRowLastColumn="0" w:lastRowFirstColumn="0" w:lastRowLastColumn="0"/>
+            <w:tcW w:w="8701" w:type="dxa"/>
+          </w:tcPr>
+          <w:p>
+            <w:pPr>
+              <w:rPr>
+                <w:b w:val="0"/>
+                <w:sz w:val="20"/>
+                <w:szCs w:val="20"/>
+              </w:rPr>
+            </w:pPr>
+            <w:r>
+              <w:rPr>
+                <w:b w:val="0"/>
+                <w:sz w:val="20"/>
+                <w:szCs w:val="20"/>
+              </w:rPr>
+              <w:t>I accept this quotation and wish to proceed:</w:t>
+            </w:r>
+          </w:p>
+          <w:p/>
+          <w:p>
+            <w:r>
+              <w:t>Name:</w:t>
+            </w:r>
+            <w:r>
+              <w:tab/>
+              <w:t>_____________________________    Company    ____________________________</w:t>
+            </w:r>
+          </w:p>
+          <w:p/>
+          <w:p>
+            <w:pPr>
+              <w:rPr>
+                <w:sz w:val="2"/>
+              </w:rPr>
+            </w:pPr>
+          </w:p>
+          <w:p>
+            <w:r>
+              <w:t>Signature: ___________________________    Date            ____________________________</w:t>
+            </w:r>
+          </w:p>
+          <w:p>
+            <w:pPr>
+              <w:rPr>
+                <w:sz w:val="32"/>
+                <w:szCs w:val="20"/>
+              </w:rPr>
+            </w:pPr>
+          </w:p>
+        </w:tc>
+        <w:bookmarkStart w:id="0" w:name="_GoBack"/>
+        <w:bookmarkEnd w:id="0"/>
+      </w:tr>
+    </w:tbl>
     <w:p>
       <w:pPr>
         <w:spacing w:line="240" w:lineRule="auto"/>
         <w:rPr>
-          <w:sz w:val="20"/>
+          <w:sz w:val="4"/>
           <w:szCs w:val="20"/>
         </w:rPr>
       </w:pPr>
-      <w:r>
-        <w:rPr>
-          <w:sz w:val="20"/>
-          <w:szCs w:val="20"/>
-        </w:rPr>
-        <w:t>I accept this quotation and wish to proceed:</w:t>
-      </w:r>
-    </w:p>
-    <w:p>
-      <w:pPr>
-        <w:spacing w:line="240" w:lineRule="auto"/>
-        <w:rPr>
-          <w:b/>
-          <w:sz w:val="20"/>
-          <w:szCs w:val="20"/>
-        </w:rPr>
-      </w:pPr>
-    </w:p>
-    <w:p>
-      <w:pPr>
-        <w:spacing w:line="240" w:lineRule="auto"/>
-      </w:pPr>
-      <w:r>
-        <w:t>Name:</w:t>
-      </w:r>
-      <w:r>
-        <w:tab/>
-        <w:t xml:space="preserve">_____________________________    </w:t>
-      </w:r>
-      <w:r>
-        <w:t>Company    _____________________________</w:t>
-      </w:r>
-      <w:r>
-        <w:t>_</w:t>
-      </w:r>
-    </w:p>
-    <w:p>
-      <w:pPr>
-        <w:spacing w:line="240" w:lineRule="auto"/>
-      </w:pPr>
-    </w:p>
-    <w:p>
-      <w:pPr>
-        <w:spacing w:line="240" w:lineRule="auto"/>
-      </w:pPr>
-      <w:r>
-        <w:lastRenderedPageBreak/>
-        <w:t>Signatur</w:t>
-      </w:r>
-      <w:r>
-        <w:t xml:space="preserve">e: ___________________________    </w:t>
-      </w:r>
-      <w:r>
-        <w:t>Date            _____________________________</w:t>
-      </w:r>
-      <w:r>
-        <w:t>_</w:t>
-      </w:r>
     </w:p>
     <w:sectPr>
       <w:footerReference w:type="default" r:id="rId9"/>
@@ -4342,6 +4346,62 @@
     <w:uiPriority w:val="99"/>
     <w:rsid w:val="00531E8B"/>
   </w:style>
+  <w:style w:type="table" w:styleId="PlainTable4">
+    <w:name w:val="Plain Table 4"/>
+    <w:basedOn w:val="TableNormal"/>
+    <w:uiPriority w:val="44"/>
+    <w:rsid w:val="00F8111F"/>
+    <w:pPr>
+      <w:spacing w:after="0" w:line="240" w:lineRule="auto"/>
+    </w:pPr>
+    <w:tblPr>
+      <w:tblStyleRowBandSize w:val="1"/>
+      <w:tblStyleColBandSize w:val="1"/>
+      <w:tblInd w:w="0" w:type="dxa"/>
+      <w:tblCellMar>
+        <w:top w:w="0" w:type="dxa"/>
+        <w:left w:w="108" w:type="dxa"/>
+        <w:bottom w:w="0" w:type="dxa"/>
+        <w:right w:w="108" w:type="dxa"/>
+      </w:tblCellMar>
+    </w:tblPr>
+    <w:tblStylePr w:type="firstRow">
+      <w:rPr>
+        <w:b/>
+        <w:bCs/>
+      </w:rPr>
+    </w:tblStylePr>
+    <w:tblStylePr w:type="lastRow">
+      <w:rPr>
+        <w:b/>
+        <w:bCs/>
+      </w:rPr>
+    </w:tblStylePr>
+    <w:tblStylePr w:type="firstCol">
+      <w:rPr>
+        <w:b/>
+        <w:bCs/>
+      </w:rPr>
+    </w:tblStylePr>
+    <w:tblStylePr w:type="lastCol">
+      <w:rPr>
+        <w:b/>
+        <w:bCs/>
+      </w:rPr>
+    </w:tblStylePr>
+    <w:tblStylePr w:type="band1Vert">
+      <w:tblPr/>
+      <w:tcPr>
+        <w:shd w:val="clear" w:color="auto" w:fill="F2F2F2" w:themeFill="background1" w:themeFillShade="F2"/>
+      </w:tcPr>
+    </w:tblStylePr>
+    <w:tblStylePr w:type="band1Horz">
+      <w:tblPr/>
+      <w:tcPr>
+        <w:shd w:val="clear" w:color="auto" w:fill="F2F2F2" w:themeFill="background1" w:themeFillShade="F2"/>
+      </w:tcPr>
+    </w:tblStylePr>
+  </w:style>
 </w:styles>
 </file>
 
@@ -4635,7 +4695,7 @@
 </file>
 
 <file path=customXml/itemProps1.xml><?xml version="1.0" encoding="utf-8"?>
-<ds:datastoreItem xmlns:ds="http://schemas.openxmlformats.org/officeDocument/2006/customXml" ds:itemID="{ACFC22FE-A99F-48AD-9952-A75D169214C3}">
+<ds:datastoreItem xmlns:ds="http://schemas.openxmlformats.org/officeDocument/2006/customXml" ds:itemID="{A9CDD40B-9403-4BC8-9B6F-73B1E88D9629}">
   <ds:schemaRefs>
     <ds:schemaRef ds:uri="http://schemas.openxmlformats.org/officeDocument/2006/bibliography"/>
   </ds:schemaRefs>

</xml_diff>

<commit_message>
updated the quote request docx
</commit_message>
<xml_diff>
--- a/src/main/resources/fieldservicespdf/requestedquoteresponse.docx
+++ b/src/main/resources/fieldservicespdf/requestedquoteresponse.docx
@@ -3439,6 +3439,166 @@
     </w:tbl>
     <w:p>
       <w:pPr>
+        <w:cnfStyle w:val="101000000000" w:firstRow="1" w:lastRow="0" w:firstColumn="1" w:lastColumn="0" w:oddVBand="0" w:evenVBand="0" w:oddHBand="0" w:evenHBand="0" w:firstRowFirstColumn="0" w:firstRowLastColumn="0" w:lastRowFirstColumn="0" w:lastRowLastColumn="0"/>
+        <w:rPr>
+          <w:sz w:val="20"/>
+          <w:szCs w:val="20"/>
+        </w:rPr>
+      </w:pPr>
+    </w:p>
+    <w:p>
+      <w:pPr>
+        <w:cnfStyle w:val="101000000000" w:firstRow="1" w:lastRow="0" w:firstColumn="1" w:lastColumn="0" w:oddVBand="0" w:evenVBand="0" w:oddHBand="0" w:evenHBand="0" w:firstRowFirstColumn="0" w:firstRowLastColumn="0" w:lastRowFirstColumn="0" w:lastRowLastColumn="0"/>
+        <w:rPr>
+          <w:b/>
+          <w:sz w:val="20"/>
+          <w:szCs w:val="20"/>
+        </w:rPr>
+      </w:pPr>
+      <w:r>
+        <w:rPr>
+          <w:sz w:val="20"/>
+          <w:szCs w:val="20"/>
+        </w:rPr>
+        <w:t>I accept this quotation and wish to proceed:</w:t>
+      </w:r>
+    </w:p>
+    <w:tbl>
+      <w:tblPr>
+        <w:tblStyle w:val="TableGridLight"/>
+        <w:tblpPr w:leftFromText="180" w:rightFromText="180" w:vertAnchor="text" w:horzAnchor="margin" w:tblpY="121"/>
+        <w:tblW w:w="8720" w:type="dxa"/>
+        <w:tblBorders>
+          <w:top w:val="none" w:sz="0" w:space="0" w:color="auto"/>
+          <w:left w:val="none" w:sz="0" w:space="0" w:color="auto"/>
+          <w:bottom w:val="none" w:sz="0" w:space="0" w:color="auto"/>
+          <w:right w:val="none" w:sz="0" w:space="0" w:color="auto"/>
+          <w:insideH w:val="none" w:sz="0" w:space="0" w:color="auto"/>
+          <w:insideV w:val="none" w:sz="0" w:space="0" w:color="auto"/>
+        </w:tblBorders>
+        <w:tblLayout w:type="fixed"/>
+        <w:tblLook w:val="04A0" w:firstRow="1" w:lastRow="0" w:firstColumn="1" w:lastColumn="0" w:noHBand="0" w:noVBand="1"/>
+      </w:tblPr>
+      <w:tblGrid>
+        <w:gridCol w:w="4310"/>
+        <w:gridCol w:w="4410"/>
+      </w:tblGrid>
+      <w:tr>
+        <w:trPr>
+          <w:trHeight w:val="720"/>
+        </w:trPr>
+        <w:tc>
+          <w:tcPr>
+            <w:tcW w:w="4310" w:type="dxa"/>
+          </w:tcPr>
+          <w:p>
+            <w:pPr>
+              <w:jc w:val="both"/>
+              <w:rPr>
+                <w:rFonts w:cstheme="minorHAnsi"/>
+                <w:sz w:val="18"/>
+                <w:szCs w:val="18"/>
+              </w:rPr>
+            </w:pPr>
+            <w:r>
+              <w:rPr>
+                <w:b/>
+              </w:rPr>
+              <w:t>Name</w:t>
+            </w:r>
+            <w:r>
+              <w:t>:</w:t>
+            </w:r>
+            <w:r>
+              <w:tab/>
+              <w:t>_____________________________</w:t>
+            </w:r>
+          </w:p>
+        </w:tc>
+        <w:tc>
+          <w:tcPr>
+            <w:tcW w:w="4410" w:type="dxa"/>
+          </w:tcPr>
+          <w:p>
+            <w:pPr>
+              <w:rPr>
+                <w:rFonts w:eastAsia="Times New Roman" w:cstheme="minorHAnsi"/>
+                <w:sz w:val="18"/>
+                <w:szCs w:val="18"/>
+                <w:lang w:eastAsia="en-ZA"/>
+              </w:rPr>
+            </w:pPr>
+            <w:r>
+              <w:rPr>
+                <w:b/>
+              </w:rPr>
+              <w:t>Company</w:t>
+            </w:r>
+            <w:r>
+              <w:t xml:space="preserve">  ____________________________</w:t>
+            </w:r>
+          </w:p>
+        </w:tc>
+      </w:tr>
+      <w:tr>
+        <w:tc>
+          <w:tcPr>
+            <w:tcW w:w="4310" w:type="dxa"/>
+          </w:tcPr>
+          <w:p>
+            <w:pPr>
+              <w:jc w:val="both"/>
+              <w:rPr>
+                <w:rFonts w:cstheme="minorHAnsi"/>
+                <w:sz w:val="18"/>
+                <w:szCs w:val="18"/>
+              </w:rPr>
+            </w:pPr>
+            <w:r>
+              <w:rPr>
+                <w:b/>
+              </w:rPr>
+              <w:t>Signature</w:t>
+            </w:r>
+            <w:r>
+              <w:t>: ___________________________</w:t>
+            </w:r>
+          </w:p>
+        </w:tc>
+        <w:tc>
+          <w:tcPr>
+            <w:tcW w:w="4410" w:type="dxa"/>
+          </w:tcPr>
+          <w:p>
+            <w:pPr>
+              <w:jc w:val="both"/>
+            </w:pPr>
+            <w:r>
+              <w:rPr>
+                <w:b/>
+              </w:rPr>
+              <w:t xml:space="preserve"> Date</w:t>
+            </w:r>
+            <w:r>
+              <w:t xml:space="preserve">      ____________________________</w:t>
+            </w:r>
+          </w:p>
+          <w:p>
+            <w:pPr>
+              <w:jc w:val="center"/>
+              <w:rPr>
+                <w:rFonts w:eastAsia="Times New Roman" w:cstheme="minorHAnsi"/>
+                <w:sz w:val="18"/>
+                <w:szCs w:val="18"/>
+                <w:lang w:eastAsia="en-ZA"/>
+              </w:rPr>
+            </w:pPr>
+          </w:p>
+        </w:tc>
+      </w:tr>
+    </w:tbl>
+    <w:p>
+      <w:pPr>
         <w:spacing w:line="240" w:lineRule="auto"/>
         <w:rPr>
           <w:sz w:val="2"/>
@@ -3446,78 +3606,6 @@
         </w:rPr>
       </w:pPr>
     </w:p>
-    <w:tbl>
-      <w:tblPr>
-        <w:tblStyle w:val="PlainTable4"/>
-        <w:tblW w:w="0" w:type="auto"/>
-        <w:tblLook w:val="04A0" w:firstRow="1" w:lastRow="0" w:firstColumn="1" w:lastColumn="0" w:noHBand="0" w:noVBand="1"/>
-      </w:tblPr>
-      <w:tblGrid>
-        <w:gridCol w:w="8701"/>
-      </w:tblGrid>
-      <w:tr>
-        <w:trPr>
-          <w:cnfStyle w:val="100000000000" w:firstRow="1" w:lastRow="0" w:firstColumn="0" w:lastColumn="0" w:oddVBand="0" w:evenVBand="0" w:oddHBand="0" w:evenHBand="0" w:firstRowFirstColumn="0" w:firstRowLastColumn="0" w:lastRowFirstColumn="0" w:lastRowLastColumn="0"/>
-          <w:trHeight w:val="1747"/>
-        </w:trPr>
-        <w:tc>
-          <w:tcPr>
-            <w:cnfStyle w:val="001000000000" w:firstRow="0" w:lastRow="0" w:firstColumn="1" w:lastColumn="0" w:oddVBand="0" w:evenVBand="0" w:oddHBand="0" w:evenHBand="0" w:firstRowFirstColumn="0" w:firstRowLastColumn="0" w:lastRowFirstColumn="0" w:lastRowLastColumn="0"/>
-            <w:tcW w:w="8701" w:type="dxa"/>
-          </w:tcPr>
-          <w:p>
-            <w:pPr>
-              <w:rPr>
-                <w:b w:val="0"/>
-                <w:sz w:val="20"/>
-                <w:szCs w:val="20"/>
-              </w:rPr>
-            </w:pPr>
-            <w:r>
-              <w:rPr>
-                <w:b w:val="0"/>
-                <w:sz w:val="20"/>
-                <w:szCs w:val="20"/>
-              </w:rPr>
-              <w:t>I accept this quotation and wish to proceed:</w:t>
-            </w:r>
-          </w:p>
-          <w:p/>
-          <w:p>
-            <w:r>
-              <w:t>Name:</w:t>
-            </w:r>
-            <w:r>
-              <w:tab/>
-              <w:t>_____________________________    Company    ____________________________</w:t>
-            </w:r>
-          </w:p>
-          <w:p/>
-          <w:p>
-            <w:pPr>
-              <w:rPr>
-                <w:sz w:val="2"/>
-              </w:rPr>
-            </w:pPr>
-          </w:p>
-          <w:p>
-            <w:r>
-              <w:t>Signature: ___________________________    Date            ____________________________</w:t>
-            </w:r>
-          </w:p>
-          <w:p>
-            <w:pPr>
-              <w:rPr>
-                <w:sz w:val="32"/>
-                <w:szCs w:val="20"/>
-              </w:rPr>
-            </w:pPr>
-          </w:p>
-        </w:tc>
-        <w:bookmarkStart w:id="0" w:name="_GoBack"/>
-        <w:bookmarkEnd w:id="0"/>
-      </w:tr>
-    </w:tbl>
     <w:p>
       <w:pPr>
         <w:spacing w:line="240" w:lineRule="auto"/>
@@ -3526,6 +3614,17 @@
           <w:szCs w:val="20"/>
         </w:rPr>
       </w:pPr>
+    </w:p>
+    <w:p>
+      <w:pPr>
+        <w:spacing w:line="240" w:lineRule="auto"/>
+        <w:rPr>
+          <w:sz w:val="4"/>
+          <w:szCs w:val="20"/>
+        </w:rPr>
+      </w:pPr>
+      <w:bookmarkStart w:id="0" w:name="_GoBack"/>
+      <w:bookmarkEnd w:id="0"/>
     </w:p>
     <w:sectPr>
       <w:footerReference w:type="default" r:id="rId9"/>
@@ -3575,7 +3674,7 @@
     </w:r>
     <w:proofErr w:type="spellEnd"/>
     <w:r>
-      <w:t xml:space="preserve"> Toilet Hire                                                                                                         </w:t>
+      <w:t xml:space="preserve"> Toilet Hire                                                                                            </w:t>
     </w:r>
     <w:r>
       <w:t>Quotation / Page 1</w:t>
@@ -4237,6 +4336,7 @@
   <w:style w:type="paragraph" w:default="1" w:styleId="Normal">
     <w:name w:val="Normal"/>
     <w:qFormat/>
+    <w:rsid w:val="007B2996"/>
   </w:style>
   <w:style w:type="character" w:default="1" w:styleId="DefaultParagraphFont">
     <w:name w:val="Default Paragraph Font"/>
@@ -4401,6 +4501,32 @@
         <w:shd w:val="clear" w:color="auto" w:fill="F2F2F2" w:themeFill="background1" w:themeFillShade="F2"/>
       </w:tcPr>
     </w:tblStylePr>
+  </w:style>
+  <w:style w:type="table" w:styleId="TableGridLight">
+    <w:name w:val="Grid Table Light"/>
+    <w:basedOn w:val="TableNormal"/>
+    <w:uiPriority w:val="40"/>
+    <w:rsid w:val="007B2996"/>
+    <w:pPr>
+      <w:spacing w:after="0" w:line="240" w:lineRule="auto"/>
+    </w:pPr>
+    <w:tblPr>
+      <w:tblInd w:w="0" w:type="dxa"/>
+      <w:tblBorders>
+        <w:top w:val="single" w:sz="4" w:space="0" w:color="BFBFBF" w:themeColor="background1" w:themeShade="BF"/>
+        <w:left w:val="single" w:sz="4" w:space="0" w:color="BFBFBF" w:themeColor="background1" w:themeShade="BF"/>
+        <w:bottom w:val="single" w:sz="4" w:space="0" w:color="BFBFBF" w:themeColor="background1" w:themeShade="BF"/>
+        <w:right w:val="single" w:sz="4" w:space="0" w:color="BFBFBF" w:themeColor="background1" w:themeShade="BF"/>
+        <w:insideH w:val="single" w:sz="4" w:space="0" w:color="BFBFBF" w:themeColor="background1" w:themeShade="BF"/>
+        <w:insideV w:val="single" w:sz="4" w:space="0" w:color="BFBFBF" w:themeColor="background1" w:themeShade="BF"/>
+      </w:tblBorders>
+      <w:tblCellMar>
+        <w:top w:w="0" w:type="dxa"/>
+        <w:left w:w="108" w:type="dxa"/>
+        <w:bottom w:w="0" w:type="dxa"/>
+        <w:right w:w="108" w:type="dxa"/>
+      </w:tblCellMar>
+    </w:tblPr>
   </w:style>
 </w:styles>
 </file>
@@ -4695,7 +4821,7 @@
 </file>
 
 <file path=customXml/itemProps1.xml><?xml version="1.0" encoding="utf-8"?>
-<ds:datastoreItem xmlns:ds="http://schemas.openxmlformats.org/officeDocument/2006/customXml" ds:itemID="{A9CDD40B-9403-4BC8-9B6F-73B1E88D9629}">
+<ds:datastoreItem xmlns:ds="http://schemas.openxmlformats.org/officeDocument/2006/customXml" ds:itemID="{F2C7FA10-8717-4EF7-A940-A519DEF835CD}">
   <ds:schemaRefs>
     <ds:schemaRef ds:uri="http://schemas.openxmlformats.org/officeDocument/2006/bibliography"/>
   </ds:schemaRefs>

</xml_diff>